<commit_message>
Vistiendo API en sitio web
</commit_message>
<xml_diff>
--- a/tema15-entregable/notas.docx
+++ b/tema15-entregable/notas.docx
@@ -18,6 +18,176 @@
         <w:t>Que haga una lista con los favoritos</w:t>
       </w:r>
     </w:p>
+    <w:p/>
+    <w:p>
+      <w:pPr>
+        <w:jc w:val="center"/>
+        <w:rPr>
+          <w:b/>
+          <w:bCs/>
+        </w:rPr>
+      </w:pPr>
+      <w:r>
+        <w:rPr>
+          <w:b/>
+          <w:bCs/>
+        </w:rPr>
+        <w:t>Comandos usados en este proyecto</w:t>
+      </w:r>
+    </w:p>
+    <w:p>
+      <w:r>
+        <w:t xml:space="preserve"># </w:t>
+      </w:r>
+      <w:proofErr w:type="spellStart"/>
+      <w:r>
+        <w:t>npm</w:t>
+      </w:r>
+      <w:proofErr w:type="spellEnd"/>
+      <w:r>
+        <w:t xml:space="preserve"> </w:t>
+      </w:r>
+      <w:proofErr w:type="spellStart"/>
+      <w:r>
+        <w:t>create</w:t>
+      </w:r>
+      <w:proofErr w:type="spellEnd"/>
+      <w:r>
+        <w:t xml:space="preserve"> </w:t>
+      </w:r>
+      <w:proofErr w:type="spellStart"/>
+      <w:r>
+        <w:t>vite@latest</w:t>
+      </w:r>
+      <w:proofErr w:type="spellEnd"/>
+    </w:p>
+    <w:p>
+      <w:r>
+        <w:t>#</w:t>
+      </w:r>
+      <w:r>
+        <w:t>tema15-entregable</w:t>
+      </w:r>
+    </w:p>
+    <w:p>
+      <w:r>
+        <w:t xml:space="preserve"># </w:t>
+      </w:r>
+      <w:proofErr w:type="spellStart"/>
+      <w:r>
+        <w:t>React</w:t>
+      </w:r>
+      <w:proofErr w:type="spellEnd"/>
+    </w:p>
+    <w:p>
+      <w:r>
+        <w:t xml:space="preserve"># </w:t>
+      </w:r>
+      <w:r>
+        <w:t>JavaScript</w:t>
+      </w:r>
+    </w:p>
+    <w:p>
+      <w:proofErr w:type="gramStart"/>
+      <w:r>
+        <w:t>cd .</w:t>
+      </w:r>
+      <w:proofErr w:type="gramEnd"/>
+      <w:r>
+        <w:t>\tema15-entregable\</w:t>
+      </w:r>
+    </w:p>
+    <w:p>
+      <w:proofErr w:type="spellStart"/>
+      <w:r>
+        <w:t>npm</w:t>
+      </w:r>
+      <w:proofErr w:type="spellEnd"/>
+      <w:r>
+        <w:t xml:space="preserve"> </w:t>
+      </w:r>
+      <w:proofErr w:type="spellStart"/>
+      <w:r>
+        <w:t>install</w:t>
+      </w:r>
+      <w:proofErr w:type="spellEnd"/>
+    </w:p>
+    <w:p>
+      <w:proofErr w:type="spellStart"/>
+      <w:r>
+        <w:t>npm</w:t>
+      </w:r>
+      <w:proofErr w:type="spellEnd"/>
+      <w:r>
+        <w:t xml:space="preserve"> </w:t>
+      </w:r>
+      <w:proofErr w:type="spellStart"/>
+      <w:r>
+        <w:t>install</w:t>
+      </w:r>
+      <w:proofErr w:type="spellEnd"/>
+      <w:r>
+        <w:t xml:space="preserve"> @mui/material @emotion/react @emotion/styled</w:t>
+      </w:r>
+    </w:p>
+    <w:p>
+      <w:proofErr w:type="spellStart"/>
+      <w:r>
+        <w:t>npm</w:t>
+      </w:r>
+      <w:proofErr w:type="spellEnd"/>
+      <w:r>
+        <w:t xml:space="preserve"> </w:t>
+      </w:r>
+      <w:proofErr w:type="spellStart"/>
+      <w:r>
+        <w:t>install</w:t>
+      </w:r>
+      <w:proofErr w:type="spellEnd"/>
+      <w:r>
+        <w:t xml:space="preserve"> </w:t>
+      </w:r>
+      <w:proofErr w:type="spellStart"/>
+      <w:r>
+        <w:t>axios</w:t>
+      </w:r>
+      <w:proofErr w:type="spellEnd"/>
+    </w:p>
+    <w:p>
+      <w:proofErr w:type="spellStart"/>
+      <w:r>
+        <w:t>npm</w:t>
+      </w:r>
+      <w:proofErr w:type="spellEnd"/>
+      <w:r>
+        <w:t xml:space="preserve"> </w:t>
+      </w:r>
+      <w:proofErr w:type="spellStart"/>
+      <w:r>
+        <w:t>install</w:t>
+      </w:r>
+      <w:proofErr w:type="spellEnd"/>
+      <w:r>
+        <w:t xml:space="preserve"> </w:t>
+      </w:r>
+      <w:proofErr w:type="spellStart"/>
+      <w:r>
+        <w:t>react</w:t>
+      </w:r>
+      <w:proofErr w:type="spellEnd"/>
+      <w:r>
+        <w:t>-</w:t>
+      </w:r>
+      <w:proofErr w:type="spellStart"/>
+      <w:r>
+        <w:t>router</w:t>
+      </w:r>
+      <w:proofErr w:type="spellEnd"/>
+      <w:r>
+        <w:t>-dom</w:t>
+      </w:r>
+    </w:p>
+    <w:p/>
     <w:sectPr>
       <w:pgSz w:w="12240" w:h="15840"/>
       <w:pgMar w:top="1417" w:right="1701" w:bottom="1417" w:left="1701" w:header="708" w:footer="708" w:gutter="0"/>

</xml_diff>